<commit_message>
#1 - Added risk assessment, worked on DPD
</commit_message>
<xml_diff>
--- a/requirements gathering/RPA_Week5_Day1-DPD Template-Handout.docx
+++ b/requirements gathering/RPA_Week5_Day1-DPD Template-Handout.docx
@@ -3650,13 +3650,19 @@
         <w:t xml:space="preserve">The process will be automated using UiPath. It will include integration with MS outlook and will be scheduled to run every </w:t>
       </w:r>
       <w:r>
-        <w:t>hour of every day.</w:t>
+        <w:t>day.</w:t>
       </w:r>
       <w:r>
         <w:t xml:space="preserve"> It will </w:t>
       </w:r>
       <w:r>
-        <w:t>scrape w</w:t>
+        <w:t xml:space="preserve">scrape </w:t>
+      </w:r>
+      <w:r>
+        <w:t xml:space="preserve">web pages daily for content on to give to users and will associate </w:t>
+      </w:r>
+      <w:r>
+        <w:t xml:space="preserve">a unique ID with each article. </w:t>
       </w:r>
     </w:p>
     <w:p>
@@ -4125,6 +4131,18 @@
     </w:p>
     <w:p>
       <w:pPr>
+        <w:pStyle w:val="BodyText"/>
+        <w:numPr>
+          <w:ilvl w:val="0"/>
+          <w:numId w:val="2"/>
+        </w:numPr>
+      </w:pPr>
+      <w:r>
+        <w:t>Users may notice requests will be fulfilled quicker</w:t>
+      </w:r>
+    </w:p>
+    <w:p>
+      <w:pPr>
         <w:pStyle w:val="Heading2"/>
         <w:rPr>
           <w:rFonts w:eastAsia="Times New Roman"/>
@@ -4413,13 +4431,13 @@
             </w:pPr>
             <w:r>
               <w:rPr>
-                <w:rFonts w:cstheme="minorHAnsi"/>
+                <w:rFonts w:ascii="Calibri" w:hAnsi="Calibri" w:cstheme="minorHAnsi"/>
                 <w:i/>
                 <w:iCs/>
                 <w:color w:val="FF0000"/>
                 <w:lang w:eastAsia="zh-CN"/>
               </w:rPr>
-              <w:t>None</w:t>
+              <w:t>During events</w:t>
             </w:r>
           </w:p>
         </w:tc>
@@ -4733,6 +4751,19 @@
           <w:color w:val="FF0000"/>
         </w:rPr>
         <w:t>The time scale for the development, testing and delivery of this project. In the early stages this may indicate the timescale is to be finalised.</w:t>
+      </w:r>
+    </w:p>
+    <w:p>
+      <w:pPr>
+        <w:rPr>
+          <w:rFonts w:cstheme="minorHAnsi"/>
+        </w:rPr>
+      </w:pPr>
+      <w:r>
+        <w:rPr>
+          <w:rFonts w:cstheme="minorHAnsi"/>
+        </w:rPr>
+        <w:t>An MVP is expected by 26/06/20. After which work will begin on integrating the automation to the backend of the app.</w:t>
       </w:r>
     </w:p>
     <w:p>
@@ -6855,7 +6886,29 @@
           <w:color w:val="FF0000"/>
           <w:lang w:eastAsia="zh-CN"/>
         </w:rPr>
-        <w:t>Definition of how the Robot will be triggered. This could simply define that this is a manual trigger i.e. an attended start, or could indicate more advanced triggers such as on a particular event or schedule.</w:t>
+        <w:t xml:space="preserve">Definition of how the Robot will be triggered. This could simply define that this is a manual trigger i.e. an attended </w:t>
+      </w:r>
+      <w:proofErr w:type="gramStart"/>
+      <w:r>
+        <w:rPr>
+          <w:rFonts w:ascii="Calibri Light" w:hAnsi="Calibri Light"/>
+          <w:i/>
+          <w:iCs/>
+          <w:color w:val="FF0000"/>
+          <w:lang w:eastAsia="zh-CN"/>
+        </w:rPr>
+        <w:t>start, or</w:t>
+      </w:r>
+      <w:proofErr w:type="gramEnd"/>
+      <w:r>
+        <w:rPr>
+          <w:rFonts w:ascii="Calibri Light" w:hAnsi="Calibri Light"/>
+          <w:i/>
+          <w:iCs/>
+          <w:color w:val="FF0000"/>
+          <w:lang w:eastAsia="zh-CN"/>
+        </w:rPr>
+        <w:t xml:space="preserve"> could indicate more advanced triggers such as on a particular event or schedule.</w:t>
       </w:r>
     </w:p>
     <w:p>
@@ -7100,14 +7153,30 @@
               <w:iCs/>
               <w:color w:val="FF0000"/>
             </w:rPr>
-            <w:t>Company Name – Process Name</w:t>
+            <w:t>Tobor Inc</w:t>
+          </w:r>
+          <w:r>
+            <w:rPr>
+              <w:i/>
+              <w:iCs/>
+              <w:color w:val="FF0000"/>
+            </w:rPr>
+            <w:t xml:space="preserve"> –</w:t>
+          </w:r>
+          <w:r>
+            <w:rPr>
+              <w:i/>
+              <w:iCs/>
+              <w:color w:val="FF0000"/>
+            </w:rPr>
+            <w:t xml:space="preserve"> Content aggregator backend automation</w:t>
           </w:r>
           <w:r>
             <w:rPr>
               <w:i/>
               <w:iCs/>
             </w:rPr>
-            <w:t xml:space="preserve">              </w:t>
+            <w:t xml:space="preserve"> </w:t>
           </w:r>
         </w:p>
       </w:tc>
@@ -10154,6 +10223,25 @@
 </file>
 
 <file path=customXml/item1.xml><?xml version="1.0" encoding="utf-8"?>
+<?mso-contentType ?>
+<FormTemplates xmlns="http://schemas.microsoft.com/sharepoint/v3/contenttype/forms">
+  <Display>DocumentLibraryForm</Display>
+  <Edit>DocumentLibraryForm</Edit>
+  <New>DocumentLibraryForm</New>
+</FormTemplates>
+</file>
+
+<file path=customXml/item2.xml><?xml version="1.0" encoding="utf-8"?>
+<b:Sources xmlns:b="http://schemas.openxmlformats.org/officeDocument/2006/bibliography" xmlns="http://schemas.openxmlformats.org/officeDocument/2006/bibliography" SelectedStyle="\APASixthEditionOfficeOnline.xsl" StyleName="APA" Version="6"/>
+</file>
+
+<file path=customXml/item3.xml><?xml version="1.0" encoding="utf-8"?>
+<p:properties xmlns:p="http://schemas.microsoft.com/office/2006/metadata/properties" xmlns:xsi="http://www.w3.org/2001/XMLSchema-instance" xmlns:pc="http://schemas.microsoft.com/office/infopath/2007/PartnerControls">
+  <documentManagement/>
+</p:properties>
+</file>
+
+<file path=customXml/item4.xml><?xml version="1.0" encoding="utf-8"?>
 <ct:contentTypeSchema xmlns:ct="http://schemas.microsoft.com/office/2006/metadata/contentType" xmlns:ma="http://schemas.microsoft.com/office/2006/metadata/properties/metaAttributes" ct:_="" ma:_="" ma:contentTypeName="Document" ma:contentTypeID="0x010100B5E532E6BCAF0F43A79858F3C2345362" ma:contentTypeVersion="8" ma:contentTypeDescription="Create a new document." ma:contentTypeScope="" ma:versionID="1c6bb0d462210dfd2fef48b4e0794183">
   <xsd:schema xmlns:xsd="http://www.w3.org/2001/XMLSchema" xmlns:xs="http://www.w3.org/2001/XMLSchema" xmlns:p="http://schemas.microsoft.com/office/2006/metadata/properties" xmlns:ns2="4d134397-4f4b-4670-9c69-d890401c1bb9" targetNamespace="http://schemas.microsoft.com/office/2006/metadata/properties" ma:root="true" ma:fieldsID="9d2731f2ddedd4f0563af575a47f7f83" ns2:_="">
     <xsd:import namespace="4d134397-4f4b-4670-9c69-d890401c1bb9"/>
@@ -10325,26 +10413,32 @@
 </ct:contentTypeSchema>
 </file>
 
-<file path=customXml/item2.xml><?xml version="1.0" encoding="utf-8"?>
-<p:properties xmlns:p="http://schemas.microsoft.com/office/2006/metadata/properties" xmlns:xsi="http://www.w3.org/2001/XMLSchema-instance" xmlns:pc="http://schemas.microsoft.com/office/infopath/2007/PartnerControls">
-  <documentManagement/>
-</p:properties>
+<file path=customXml/itemProps1.xml><?xml version="1.0" encoding="utf-8"?>
+<ds:datastoreItem xmlns:ds="http://schemas.openxmlformats.org/officeDocument/2006/customXml" ds:itemID="{BF236E3C-E0D3-4628-BB50-C80F31C7CBCB}">
+  <ds:schemaRefs>
+    <ds:schemaRef ds:uri="http://schemas.microsoft.com/sharepoint/v3/contenttype/forms"/>
+  </ds:schemaRefs>
+</ds:datastoreItem>
 </file>
 
-<file path=customXml/item3.xml><?xml version="1.0" encoding="utf-8"?>
-<b:Sources xmlns:b="http://schemas.openxmlformats.org/officeDocument/2006/bibliography" xmlns="http://schemas.openxmlformats.org/officeDocument/2006/bibliography" SelectedStyle="\APASixthEditionOfficeOnline.xsl" StyleName="APA" Version="6"/>
+<file path=customXml/itemProps2.xml><?xml version="1.0" encoding="utf-8"?>
+<ds:datastoreItem xmlns:ds="http://schemas.openxmlformats.org/officeDocument/2006/customXml" ds:itemID="{4B879956-0C48-491A-AF09-778082A75A8A}">
+  <ds:schemaRefs>
+    <ds:schemaRef ds:uri="http://schemas.openxmlformats.org/officeDocument/2006/bibliography"/>
+  </ds:schemaRefs>
+</ds:datastoreItem>
 </file>
 
-<file path=customXml/item4.xml><?xml version="1.0" encoding="utf-8"?>
-<?mso-contentType ?>
-<FormTemplates xmlns="http://schemas.microsoft.com/sharepoint/v3/contenttype/forms">
-  <Display>DocumentLibraryForm</Display>
-  <Edit>DocumentLibraryForm</Edit>
-  <New>DocumentLibraryForm</New>
-</FormTemplates>
+<file path=customXml/itemProps3.xml><?xml version="1.0" encoding="utf-8"?>
+<ds:datastoreItem xmlns:ds="http://schemas.openxmlformats.org/officeDocument/2006/customXml" ds:itemID="{BF4102B0-D858-4C93-B926-A3F42FD99017}">
+  <ds:schemaRefs>
+    <ds:schemaRef ds:uri="http://schemas.microsoft.com/office/2006/metadata/properties"/>
+    <ds:schemaRef ds:uri="http://schemas.microsoft.com/office/infopath/2007/PartnerControls"/>
+  </ds:schemaRefs>
+</ds:datastoreItem>
 </file>
 
-<file path=customXml/itemProps1.xml><?xml version="1.0" encoding="utf-8"?>
+<file path=customXml/itemProps4.xml><?xml version="1.0" encoding="utf-8"?>
 <ds:datastoreItem xmlns:ds="http://schemas.openxmlformats.org/officeDocument/2006/customXml" ds:itemID="{27616E18-CC36-41ED-A0BE-501AA48EE4BB}">
   <ds:schemaRefs>
     <ds:schemaRef ds:uri="http://schemas.microsoft.com/office/2006/metadata/contentType"/>
@@ -10360,29 +10454,4 @@
     <ds:schemaRef ds:uri="http://schemas.microsoft.com/internal/obd"/>
   </ds:schemaRefs>
 </ds:datastoreItem>
-</file>
-
-<file path=customXml/itemProps2.xml><?xml version="1.0" encoding="utf-8"?>
-<ds:datastoreItem xmlns:ds="http://schemas.openxmlformats.org/officeDocument/2006/customXml" ds:itemID="{BF4102B0-D858-4C93-B926-A3F42FD99017}">
-  <ds:schemaRefs>
-    <ds:schemaRef ds:uri="http://schemas.microsoft.com/office/2006/metadata/properties"/>
-    <ds:schemaRef ds:uri="http://schemas.microsoft.com/office/infopath/2007/PartnerControls"/>
-  </ds:schemaRefs>
-</ds:datastoreItem>
-</file>
-
-<file path=customXml/itemProps3.xml><?xml version="1.0" encoding="utf-8"?>
-<ds:datastoreItem xmlns:ds="http://schemas.openxmlformats.org/officeDocument/2006/customXml" ds:itemID="{4B879956-0C48-491A-AF09-778082A75A8A}">
-  <ds:schemaRefs>
-    <ds:schemaRef ds:uri="http://schemas.openxmlformats.org/officeDocument/2006/bibliography"/>
-  </ds:schemaRefs>
-</ds:datastoreItem>
-</file>
-
-<file path=customXml/itemProps4.xml><?xml version="1.0" encoding="utf-8"?>
-<ds:datastoreItem xmlns:ds="http://schemas.openxmlformats.org/officeDocument/2006/customXml" ds:itemID="{BF236E3C-E0D3-4628-BB50-C80F31C7CBCB}">
-  <ds:schemaRefs>
-    <ds:schemaRef ds:uri="http://schemas.microsoft.com/sharepoint/v3/contenttype/forms"/>
-  </ds:schemaRefs>
-</ds:datastoreItem>
 </file>
</xml_diff>